<commit_message>
Updated some language in the test plan and user stories docs.
</commit_message>
<xml_diff>
--- a/docs/user_stories_acceptance_criteria_v1.docx
+++ b/docs/user_stories_acceptance_criteria_v1.docx
@@ -98,7 +98,7 @@
     <w:p>
       <w:r>
         <w:pict w14:anchorId="1D04A379">
-          <v:rect id="_x0000_i1031" style="width:0;height:1.5pt" o:hralign="center" o:hrstd="t" o:hr="t" fillcolor="#a0a0a0" stroked="f"/>
+          <v:rect id="_x0000_i1025" style="width:0;height:1.5pt" o:hralign="center" o:hrstd="t" o:hr="t" fillcolor="#a0a0a0" stroked="f"/>
         </w:pict>
       </w:r>
     </w:p>
@@ -146,15 +146,7 @@
         <w:t>so that</w:t>
       </w:r>
       <w:r>
-        <w:t xml:space="preserve"> I can understand </w:t>
-      </w:r>
-      <w:proofErr w:type="gramStart"/>
-      <w:r>
-        <w:t>what’s</w:t>
-      </w:r>
-      <w:proofErr w:type="gramEnd"/>
-      <w:r>
-        <w:t xml:space="preserve"> included.</w:t>
+        <w:t xml:space="preserve"> I can understand what’s included.</w:t>
       </w:r>
     </w:p>
     <w:p>
@@ -204,7 +196,7 @@
       </w:pPr>
       <w:r>
         <w:pict w14:anchorId="5FD59B0D">
-          <v:rect id="_x0000_i1033" style="width:0;height:1.5pt" o:hralign="center" o:hrstd="t" o:hr="t" fillcolor="#a0a0a0" stroked="f"/>
+          <v:rect id="_x0000_i1026" style="width:0;height:1.5pt" o:hralign="center" o:hrstd="t" o:hr="t" fillcolor="#a0a0a0" stroked="f"/>
         </w:pict>
       </w:r>
     </w:p>
@@ -318,7 +310,7 @@
     <w:p>
       <w:r>
         <w:pict w14:anchorId="785D8825">
-          <v:rect id="_x0000_i1035" style="width:0;height:1.5pt" o:hralign="center" o:hrstd="t" o:hr="t" fillcolor="#a0a0a0" stroked="f"/>
+          <v:rect id="_x0000_i1027" style="width:0;height:1.5pt" o:hralign="center" o:hrstd="t" o:hr="t" fillcolor="#a0a0a0" stroked="f"/>
         </w:pict>
       </w:r>
     </w:p>
@@ -475,7 +467,7 @@
     <w:p>
       <w:r>
         <w:pict w14:anchorId="5AC5679F">
-          <v:rect id="_x0000_i1036" style="width:0;height:1.5pt" o:hralign="center" o:hrstd="t" o:hr="t" fillcolor="#a0a0a0" stroked="f"/>
+          <v:rect id="_x0000_i1028" style="width:0;height:1.5pt" o:hralign="center" o:hrstd="t" o:hr="t" fillcolor="#a0a0a0" stroked="f"/>
         </w:pict>
       </w:r>
     </w:p>
@@ -560,7 +552,7 @@
     <w:p>
       <w:r>
         <w:pict w14:anchorId="094077D7">
-          <v:rect id="_x0000_i1037" style="width:0;height:1.5pt" o:hralign="center" o:hrstd="t" o:hr="t" fillcolor="#a0a0a0" stroked="f"/>
+          <v:rect id="_x0000_i1029" style="width:0;height:1.5pt" o:hralign="center" o:hrstd="t" o:hr="t" fillcolor="#a0a0a0" stroked="f"/>
         </w:pict>
       </w:r>
     </w:p>
@@ -673,7 +665,7 @@
       </w:pPr>
       <w:r>
         <w:pict w14:anchorId="78CA585C">
-          <v:rect id="_x0000_i1038" style="width:0;height:1.5pt" o:hralign="center" o:hrstd="t" o:hr="t" fillcolor="#a0a0a0" stroked="f"/>
+          <v:rect id="_x0000_i1030" style="width:0;height:1.5pt" o:hralign="center" o:hrstd="t" o:hr="t" fillcolor="#a0a0a0" stroked="f"/>
         </w:pict>
       </w:r>
     </w:p>
@@ -742,15 +734,7 @@
         </w:numPr>
       </w:pPr>
       <w:r>
-        <w:t xml:space="preserve">Given I navigate to the </w:t>
-      </w:r>
-      <w:proofErr w:type="gramStart"/>
-      <w:r>
-        <w:t>testimonials</w:t>
-      </w:r>
-      <w:proofErr w:type="gramEnd"/>
-      <w:r>
-        <w:t xml:space="preserve"> section/page, when it loads, then I see a list of testimonials.</w:t>
+        <w:t>Given I navigate to the testimonials section/page, when it loads, then I see a list of testimonials.</w:t>
       </w:r>
     </w:p>
     <w:p>
@@ -778,7 +762,7 @@
     <w:p>
       <w:r>
         <w:pict w14:anchorId="4A535F40">
-          <v:rect id="_x0000_i1039" style="width:0;height:1.5pt" o:hralign="center" o:hrstd="t" o:hr="t" fillcolor="#a0a0a0" stroked="f"/>
+          <v:rect id="_x0000_i1031" style="width:0;height:1.5pt" o:hralign="center" o:hrstd="t" o:hr="t" fillcolor="#a0a0a0" stroked="f"/>
         </w:pict>
       </w:r>
     </w:p>
@@ -882,21 +866,13 @@
         </w:numPr>
       </w:pPr>
       <w:r>
-        <w:t xml:space="preserve">Authentication uses JWT stored in an </w:t>
-      </w:r>
-      <w:proofErr w:type="spellStart"/>
-      <w:r>
-        <w:t>HttpOnly</w:t>
-      </w:r>
-      <w:proofErr w:type="spellEnd"/>
-      <w:r>
-        <w:t xml:space="preserve"> cookie.</w:t>
+        <w:t>Authentication uses JWT stored in an HttpOnly cookie.</w:t>
       </w:r>
     </w:p>
     <w:p>
       <w:r>
         <w:pict w14:anchorId="1476B48D">
-          <v:rect id="_x0000_i1040" style="width:0;height:1.5pt" o:hralign="center" o:hrstd="t" o:hr="t" fillcolor="#a0a0a0" stroked="f"/>
+          <v:rect id="_x0000_i1032" style="width:0;height:1.5pt" o:hralign="center" o:hrstd="t" o:hr="t" fillcolor="#a0a0a0" stroked="f"/>
         </w:pict>
       </w:r>
     </w:p>
@@ -944,15 +920,7 @@
         <w:t>so that</w:t>
       </w:r>
       <w:r>
-        <w:t xml:space="preserve"> the admin area is protected when </w:t>
-      </w:r>
-      <w:proofErr w:type="gramStart"/>
-      <w:r>
-        <w:t>I’m</w:t>
-      </w:r>
-      <w:proofErr w:type="gramEnd"/>
-      <w:r>
-        <w:t xml:space="preserve"> finished.</w:t>
+        <w:t xml:space="preserve"> the admin area is protected when I’m finished.</w:t>
       </w:r>
     </w:p>
     <w:p>
@@ -978,7 +946,7 @@
     <w:p>
       <w:r>
         <w:pict w14:anchorId="3E2EA3D1">
-          <v:rect id="_x0000_i1041" style="width:0;height:1.5pt" o:hralign="center" o:hrstd="t" o:hr="t" fillcolor="#a0a0a0" stroked="f"/>
+          <v:rect id="_x0000_i1033" style="width:0;height:1.5pt" o:hralign="center" o:hrstd="t" o:hr="t" fillcolor="#a0a0a0" stroked="f"/>
         </w:pict>
       </w:r>
     </w:p>
@@ -1103,7 +1071,7 @@
     <w:p>
       <w:r>
         <w:pict w14:anchorId="3E9414C4">
-          <v:rect id="_x0000_i1042" style="width:0;height:1.5pt" o:hralign="center" o:hrstd="t" o:hr="t" fillcolor="#a0a0a0" stroked="f"/>
+          <v:rect id="_x0000_i1034" style="width:0;height:1.5pt" o:hralign="center" o:hrstd="t" o:hr="t" fillcolor="#a0a0a0" stroked="f"/>
         </w:pict>
       </w:r>
     </w:p>
@@ -1198,7 +1166,7 @@
     <w:p>
       <w:r>
         <w:pict w14:anchorId="05F1BD30">
-          <v:rect id="_x0000_i1043" style="width:0;height:1.5pt" o:hralign="center" o:hrstd="t" o:hr="t" fillcolor="#a0a0a0" stroked="f"/>
+          <v:rect id="_x0000_i1035" style="width:0;height:1.5pt" o:hralign="center" o:hrstd="t" o:hr="t" fillcolor="#a0a0a0" stroked="f"/>
         </w:pict>
       </w:r>
     </w:p>
@@ -1214,7 +1182,7 @@
           <w:b/>
           <w:bCs/>
         </w:rPr>
-        <w:t>US-12 — Admin Update/Delete Bookings</w:t>
+        <w:t>US-12 — Admin Create / Update / Delete Bookings</w:t>
       </w:r>
     </w:p>
     <w:p>
@@ -1226,7 +1194,10 @@
         <w:t>As an</w:t>
       </w:r>
       <w:r>
-        <w:t xml:space="preserve"> admin, </w:t>
+        <w:t xml:space="preserve"> admin,</w:t>
+      </w:r>
+      <w:r>
+        <w:t xml:space="preserve"> </w:t>
       </w:r>
       <w:r>
         <w:rPr>
@@ -1236,18 +1207,10 @@
         <w:t>I want</w:t>
       </w:r>
       <w:r>
-        <w:t xml:space="preserve"> to </w:t>
-      </w:r>
-      <w:r>
-        <w:t xml:space="preserve">create, </w:t>
-      </w:r>
-      <w:proofErr w:type="gramStart"/>
-      <w:r>
-        <w:t>update</w:t>
-      </w:r>
-      <w:proofErr w:type="gramEnd"/>
-      <w:r>
-        <w:t xml:space="preserve"> or delete bookings </w:t>
+        <w:t xml:space="preserve"> to create, update, or delete bookings</w:t>
+      </w:r>
+      <w:r>
+        <w:t xml:space="preserve"> </w:t>
       </w:r>
       <w:r>
         <w:rPr>
@@ -1257,21 +1220,11 @@
         <w:t>so that</w:t>
       </w:r>
       <w:r>
-        <w:t xml:space="preserve"> I can</w:t>
-      </w:r>
-      <w:r>
-        <w:t xml:space="preserve"> accommodate non-techy customers, booking </w:t>
-      </w:r>
-      <w:r>
-        <w:t>changes or cancellations.</w:t>
-      </w:r>
-    </w:p>
-    <w:p>
-      <w:r>
-        <w:rPr>
-          <w:b/>
-          <w:bCs/>
-        </w:rPr>
+        <w:t xml:space="preserve"> I can accommodate non-tech-savvy customers, walk-ins, booking changes, or cancellations.</w:t>
+      </w:r>
+    </w:p>
+    <w:p>
+      <w:r>
         <w:t>Acceptance Criteria</w:t>
       </w:r>
     </w:p>
@@ -1279,34 +1232,110 @@
       <w:pPr>
         <w:numPr>
           <w:ilvl w:val="0"/>
-          <w:numId w:val="14"/>
+          <w:numId w:val="18"/>
         </w:numPr>
       </w:pPr>
       <w:r>
-        <w:t>Given I am logged in, I can</w:t>
-      </w:r>
-      <w:r>
-        <w:t xml:space="preserve"> create a new booking for a client,</w:t>
-      </w:r>
-      <w:r>
-        <w:t xml:space="preserve"> update booking details (as allowed) or delete a booking.</w:t>
+        <w:t>Given I am logged in, I can create a new booking by providing all required fields:</w:t>
+      </w:r>
+    </w:p>
+    <w:p>
+      <w:pPr>
+        <w:numPr>
+          <w:ilvl w:val="1"/>
+          <w:numId w:val="18"/>
+        </w:numPr>
+      </w:pPr>
+      <w:r>
+        <w:t>service, date, time, customer name, phone, and email.</w:t>
       </w:r>
     </w:p>
     <w:p>
       <w:pPr>
         <w:numPr>
           <w:ilvl w:val="0"/>
-          <w:numId w:val="14"/>
+          <w:numId w:val="18"/>
         </w:numPr>
       </w:pPr>
       <w:r>
+        <w:t>Admin-created bookings are auto-confirmed upon creation</w:t>
+      </w:r>
+      <w:r>
+        <w:t xml:space="preserve"> (same as client created bookings)</w:t>
+      </w:r>
+      <w:r>
+        <w:t>.</w:t>
+      </w:r>
+    </w:p>
+    <w:p>
+      <w:pPr>
+        <w:numPr>
+          <w:ilvl w:val="0"/>
+          <w:numId w:val="18"/>
+        </w:numPr>
+      </w:pPr>
+      <w:r>
+        <w:t>The system prevents creating a booking for a date/time slot that is already booked.</w:t>
+      </w:r>
+    </w:p>
+    <w:p>
+      <w:pPr>
+        <w:numPr>
+          <w:ilvl w:val="0"/>
+          <w:numId w:val="18"/>
+        </w:numPr>
+      </w:pPr>
+      <w:r>
+        <w:t>Given I am logged in, I can update booking details (as allowed).</w:t>
+      </w:r>
+    </w:p>
+    <w:p>
+      <w:pPr>
+        <w:numPr>
+          <w:ilvl w:val="0"/>
+          <w:numId w:val="18"/>
+        </w:numPr>
+      </w:pPr>
+      <w:r>
+        <w:t>Given I am logged in, I can delete a booking.</w:t>
+      </w:r>
+    </w:p>
+    <w:p>
+      <w:pPr>
+        <w:numPr>
+          <w:ilvl w:val="0"/>
+          <w:numId w:val="18"/>
+        </w:numPr>
+      </w:pPr>
+      <w:r>
         <w:t>If a booking is deleted, the associated time slot becomes available again.</w:t>
       </w:r>
     </w:p>
     <w:p>
+      <w:pPr>
+        <w:numPr>
+          <w:ilvl w:val="0"/>
+          <w:numId w:val="18"/>
+        </w:numPr>
+      </w:pPr>
+      <w:r>
+        <w:t xml:space="preserve">When an admin creates a booking, an SMS confirmation is sent to the customer </w:t>
+      </w:r>
+      <w:r>
+        <w:rPr>
+          <w:i/>
+          <w:iCs/>
+        </w:rPr>
+        <w:t>(or document if you choose no-SMS — but based on earlier, SMS sends)</w:t>
+      </w:r>
+      <w:r>
+        <w:t>.</w:t>
+      </w:r>
+    </w:p>
+    <w:p>
       <w:r>
         <w:pict w14:anchorId="54277FCE">
-          <v:rect id="_x0000_i1044" style="width:0;height:1.5pt" o:hralign="center" o:hrstd="t" o:hr="t" fillcolor="#a0a0a0" stroked="f"/>
+          <v:rect id="_x0000_i1036" style="width:0;height:1.5pt" o:hralign="center" o:hrstd="t" o:hr="t" fillcolor="#a0a0a0" stroked="f"/>
         </w:pict>
       </w:r>
     </w:p>
@@ -1391,7 +1420,7 @@
     <w:p>
       <w:r>
         <w:pict w14:anchorId="227AFB7A">
-          <v:rect id="_x0000_i1046" style="width:0;height:1.5pt" o:hralign="center" o:hrstd="t" o:hr="t" fillcolor="#a0a0a0" stroked="f"/>
+          <v:rect id="_x0000_i1037" style="width:0;height:1.5pt" o:hralign="center" o:hrstd="t" o:hr="t" fillcolor="#a0a0a0" stroked="f"/>
         </w:pict>
       </w:r>
     </w:p>
@@ -1407,6 +1436,7 @@
           <w:b/>
           <w:bCs/>
         </w:rPr>
+        <w:lastRenderedPageBreak/>
         <w:t>US-14 — Admin View/Delete Messages</w:t>
       </w:r>
     </w:p>
@@ -1476,7 +1506,7 @@
     <w:p>
       <w:r>
         <w:pict w14:anchorId="71AD411E">
-          <v:rect id="_x0000_i1045" style="width:0;height:1.5pt" o:hralign="center" o:hrstd="t" o:hr="t" fillcolor="#a0a0a0" stroked="f"/>
+          <v:rect id="_x0000_i1038" style="width:0;height:1.5pt" o:hralign="center" o:hrstd="t" o:hr="t" fillcolor="#a0a0a0" stroked="f"/>
         </w:pict>
       </w:r>
     </w:p>
@@ -1485,7 +1515,6 @@
         <w:pStyle w:val="Heading1"/>
       </w:pPr>
       <w:r>
-        <w:lastRenderedPageBreak/>
         <w:t>C. Non-Functional (Quality)</w:t>
       </w:r>
     </w:p>
@@ -3936,6 +3965,155 @@
       </w:rPr>
     </w:lvl>
     <w:lvl w:ilvl="1" w:tentative="1">
+      <w:start w:val="1"/>
+      <w:numFmt w:val="bullet"/>
+      <w:lvlText w:val="o"/>
+      <w:lvlJc w:val="left"/>
+      <w:pPr>
+        <w:tabs>
+          <w:tab w:val="num" w:pos="1440"/>
+        </w:tabs>
+        <w:ind w:left="1440" w:hanging="360"/>
+      </w:pPr>
+      <w:rPr>
+        <w:rFonts w:ascii="Courier New" w:hAnsi="Courier New" w:hint="default"/>
+        <w:sz w:val="20"/>
+      </w:rPr>
+    </w:lvl>
+    <w:lvl w:ilvl="2" w:tentative="1">
+      <w:start w:val="1"/>
+      <w:numFmt w:val="bullet"/>
+      <w:lvlText w:val=""/>
+      <w:lvlJc w:val="left"/>
+      <w:pPr>
+        <w:tabs>
+          <w:tab w:val="num" w:pos="2160"/>
+        </w:tabs>
+        <w:ind w:left="2160" w:hanging="360"/>
+      </w:pPr>
+      <w:rPr>
+        <w:rFonts w:ascii="Wingdings" w:hAnsi="Wingdings" w:hint="default"/>
+        <w:sz w:val="20"/>
+      </w:rPr>
+    </w:lvl>
+    <w:lvl w:ilvl="3" w:tentative="1">
+      <w:start w:val="1"/>
+      <w:numFmt w:val="bullet"/>
+      <w:lvlText w:val=""/>
+      <w:lvlJc w:val="left"/>
+      <w:pPr>
+        <w:tabs>
+          <w:tab w:val="num" w:pos="2880"/>
+        </w:tabs>
+        <w:ind w:left="2880" w:hanging="360"/>
+      </w:pPr>
+      <w:rPr>
+        <w:rFonts w:ascii="Wingdings" w:hAnsi="Wingdings" w:hint="default"/>
+        <w:sz w:val="20"/>
+      </w:rPr>
+    </w:lvl>
+    <w:lvl w:ilvl="4" w:tentative="1">
+      <w:start w:val="1"/>
+      <w:numFmt w:val="bullet"/>
+      <w:lvlText w:val=""/>
+      <w:lvlJc w:val="left"/>
+      <w:pPr>
+        <w:tabs>
+          <w:tab w:val="num" w:pos="3600"/>
+        </w:tabs>
+        <w:ind w:left="3600" w:hanging="360"/>
+      </w:pPr>
+      <w:rPr>
+        <w:rFonts w:ascii="Wingdings" w:hAnsi="Wingdings" w:hint="default"/>
+        <w:sz w:val="20"/>
+      </w:rPr>
+    </w:lvl>
+    <w:lvl w:ilvl="5" w:tentative="1">
+      <w:start w:val="1"/>
+      <w:numFmt w:val="bullet"/>
+      <w:lvlText w:val=""/>
+      <w:lvlJc w:val="left"/>
+      <w:pPr>
+        <w:tabs>
+          <w:tab w:val="num" w:pos="4320"/>
+        </w:tabs>
+        <w:ind w:left="4320" w:hanging="360"/>
+      </w:pPr>
+      <w:rPr>
+        <w:rFonts w:ascii="Wingdings" w:hAnsi="Wingdings" w:hint="default"/>
+        <w:sz w:val="20"/>
+      </w:rPr>
+    </w:lvl>
+    <w:lvl w:ilvl="6" w:tentative="1">
+      <w:start w:val="1"/>
+      <w:numFmt w:val="bullet"/>
+      <w:lvlText w:val=""/>
+      <w:lvlJc w:val="left"/>
+      <w:pPr>
+        <w:tabs>
+          <w:tab w:val="num" w:pos="5040"/>
+        </w:tabs>
+        <w:ind w:left="5040" w:hanging="360"/>
+      </w:pPr>
+      <w:rPr>
+        <w:rFonts w:ascii="Wingdings" w:hAnsi="Wingdings" w:hint="default"/>
+        <w:sz w:val="20"/>
+      </w:rPr>
+    </w:lvl>
+    <w:lvl w:ilvl="7" w:tentative="1">
+      <w:start w:val="1"/>
+      <w:numFmt w:val="bullet"/>
+      <w:lvlText w:val=""/>
+      <w:lvlJc w:val="left"/>
+      <w:pPr>
+        <w:tabs>
+          <w:tab w:val="num" w:pos="5760"/>
+        </w:tabs>
+        <w:ind w:left="5760" w:hanging="360"/>
+      </w:pPr>
+      <w:rPr>
+        <w:rFonts w:ascii="Wingdings" w:hAnsi="Wingdings" w:hint="default"/>
+        <w:sz w:val="20"/>
+      </w:rPr>
+    </w:lvl>
+    <w:lvl w:ilvl="8" w:tentative="1">
+      <w:start w:val="1"/>
+      <w:numFmt w:val="bullet"/>
+      <w:lvlText w:val=""/>
+      <w:lvlJc w:val="left"/>
+      <w:pPr>
+        <w:tabs>
+          <w:tab w:val="num" w:pos="6480"/>
+        </w:tabs>
+        <w:ind w:left="6480" w:hanging="360"/>
+      </w:pPr>
+      <w:rPr>
+        <w:rFonts w:ascii="Wingdings" w:hAnsi="Wingdings" w:hint="default"/>
+        <w:sz w:val="20"/>
+      </w:rPr>
+    </w:lvl>
+  </w:abstractNum>
+  <w:abstractNum w:abstractNumId="17" w15:restartNumberingAfterBreak="0">
+    <w:nsid w:val="76F2774B"/>
+    <w:multiLevelType w:val="multilevel"/>
+    <w:tmpl w:val="9662B332"/>
+    <w:lvl w:ilvl="0">
+      <w:start w:val="1"/>
+      <w:numFmt w:val="bullet"/>
+      <w:lvlText w:val=""/>
+      <w:lvlJc w:val="left"/>
+      <w:pPr>
+        <w:tabs>
+          <w:tab w:val="num" w:pos="720"/>
+        </w:tabs>
+        <w:ind w:left="720" w:hanging="360"/>
+      </w:pPr>
+      <w:rPr>
+        <w:rFonts w:ascii="Symbol" w:hAnsi="Symbol" w:hint="default"/>
+        <w:sz w:val="20"/>
+      </w:rPr>
+    </w:lvl>
+    <w:lvl w:ilvl="1">
       <w:start w:val="1"/>
       <w:numFmt w:val="bullet"/>
       <w:lvlText w:val="o"/>
@@ -4114,6 +4292,9 @@
   </w:num>
   <w:num w:numId="17" w16cid:durableId="1947613039">
     <w:abstractNumId w:val="2"/>
+  </w:num>
+  <w:num w:numId="18" w16cid:durableId="425999504">
+    <w:abstractNumId w:val="17"/>
   </w:num>
 </w:numbering>
 </file>

</xml_diff>